<commit_message>
refactoring delete businessLogic module, delete persistence package in common module
</commit_message>
<xml_diff>
--- a/doc/accarda-architecture-pattern-overview.docx
+++ b/doc/accarda-architecture-pattern-overview.docx
@@ -43,7 +43,7 @@
         <mc:AlternateContent>
           <mc:Choice Requires="wpc">
             <w:drawing>
-              <wp:inline distT="0" distB="0" distL="0" distR="0" wp14:anchorId="4581AAD6" wp14:editId="70149748">
+              <wp:inline distT="0" distB="0" distL="0" distR="0" wp14:anchorId="4581AAD6" wp14:editId="6CAF0A2C">
                 <wp:extent cx="5486400" cy="7620000"/>
                 <wp:effectExtent l="0" t="0" r="0" b="0"/>
                 <wp:docPr id="1" name="Zeichenbereich 1"/>
@@ -773,8 +773,8 @@
                         <wps:cNvSpPr txBox="1"/>
                         <wps:spPr>
                           <a:xfrm>
-                            <a:off x="1684950" y="6202346"/>
-                            <a:ext cx="1848826" cy="620100"/>
+                            <a:off x="1484925" y="6249971"/>
+                            <a:ext cx="2258400" cy="620100"/>
                           </a:xfrm>
                           <a:prstGeom prst="rect">
                             <a:avLst/>
@@ -806,7 +806,16 @@
                                   <w:sz w:val="52"/>
                                   <w:szCs w:val="52"/>
                                 </w:rPr>
-                                <w:t>Postgres DB</w:t>
+                                <w:t>Postgres</w:t>
+                              </w:r>
+                              <w:r>
+                                <w:rPr>
+                                  <w:rFonts w:ascii="Calibri" w:eastAsia="Calibri" w:hAnsi="Calibri"/>
+                                  <w:color w:val="4472C4"/>
+                                  <w:sz w:val="52"/>
+                                  <w:szCs w:val="52"/>
+                                </w:rPr>
+                                <w:t xml:space="preserve"> SQL</w:t>
                               </w:r>
                             </w:p>
                           </w:txbxContent>
@@ -826,7 +835,7 @@
           </mc:Choice>
           <mc:Fallback>
             <w:pict>
-              <v:group w14:anchorId="4581AAD6" id="Zeichenbereich 1" o:spid="_x0000_s1026" editas="canvas" style="width:6in;height:600pt;mso-position-horizontal-relative:char;mso-position-vertical-relative:line" coordsize="54864,76200" o:gfxdata="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">
+              <v:group w14:anchorId="4581AAD6" id="Zeichenbereich 1" o:spid="_x0000_s1026" editas="canvas" style="width:6in;height:600pt;mso-position-horizontal-relative:char;mso-position-vertical-relative:line" coordsize="54864,76200" o:gfxdata="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">
                 <v:shapetype id="_x0000_t75" coordsize="21600,21600" o:spt="75" o:preferrelative="t" path="m@4@5l@4@11@9@11@9@5xe" filled="f" stroked="f">
                   <v:stroke joinstyle="miter"/>
                   <v:formulas>
@@ -1026,7 +1035,7 @@
                   <v:fill opacity="13107f"/>
                   <v:stroke dashstyle="dashDot"/>
                 </v:rect>
-                <v:shape id="Textfeld 19" o:spid="_x0000_s1044" type="#_x0000_t202" style="position:absolute;left:16849;top:62023;width:18488;height:6201;visibility:visible;mso-wrap-style:square;v-text-anchor:top" o:gfxdata="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" fillcolor="#4472c4 [3204]" stroked="f" strokeweight=".5pt">
+                <v:shape id="Textfeld 19" o:spid="_x0000_s1044" type="#_x0000_t202" style="position:absolute;left:14849;top:62499;width:22584;height:6201;visibility:visible;mso-wrap-style:square;v-text-anchor:top" o:gfxdata="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" fillcolor="#4472c4 [3204]" stroked="f" strokeweight=".5pt">
                   <v:fill opacity="13107f"/>
                   <v:textbox>
                     <w:txbxContent>
@@ -1046,7 +1055,16 @@
                             <w:sz w:val="52"/>
                             <w:szCs w:val="52"/>
                           </w:rPr>
-                          <w:t>Postgres DB</w:t>
+                          <w:t>Postgres</w:t>
+                        </w:r>
+                        <w:r>
+                          <w:rPr>
+                            <w:rFonts w:ascii="Calibri" w:eastAsia="Calibri" w:hAnsi="Calibri"/>
+                            <w:color w:val="4472C4"/>
+                            <w:sz w:val="52"/>
+                            <w:szCs w:val="52"/>
+                          </w:rPr>
+                          <w:t xml:space="preserve"> SQL</w:t>
                         </w:r>
                       </w:p>
                     </w:txbxContent>

</xml_diff>